<commit_message>
facial attr v0.5 public stream
</commit_message>
<xml_diff>
--- a/output/analytics-data.docx
+++ b/output/analytics-data.docx
@@ -48,17 +48,17 @@
     </w:p>
     <w:p>
       <w:r>
-        <w:t>Duration of Facial attribute analysis Nil</w:t>
+        <w:t>Duration of Facial attribute analysis 00:33</w:t>
       </w:r>
     </w:p>
     <w:p>
       <w:r>
-        <w:t>Total emotions detected during analysis: 0</w:t>
+        <w:t>Total emotions detected during analysis: 126</w:t>
       </w:r>
     </w:p>
     <w:p>
       <w:r>
-        <w:t>Most detected emotion during analysis: neutral</w:t>
+        <w:t>Most detected emotion during analysis: happy</w:t>
       </w:r>
     </w:p>
     <w:tbl>
@@ -259,7 +259,7 @@
           </w:tcPr>
           <w:p>
             <w:r>
-              <w:t>0</w:t>
+              <w:t>122</w:t>
             </w:r>
           </w:p>
         </w:tc>
@@ -291,7 +291,7 @@
           </w:tcPr>
           <w:p>
             <w:r>
-              <w:t>0</w:t>
+              <w:t>4</w:t>
             </w:r>
           </w:p>
         </w:tc>

</xml_diff>